<commit_message>
added Information to documentation
added "Arbeitsaufteilung" to documentation
</commit_message>
<xml_diff>
--- a/doku/Idee.docx
+++ b/doku/Idee.docx
@@ -15,9 +15,11 @@
       <w:r>
         <w:t xml:space="preserve"> </w:t>
       </w:r>
+      <w:proofErr w:type="spellStart"/>
       <w:r>
         <w:t>BoostIt</w:t>
       </w:r>
+      <w:proofErr w:type="spellEnd"/>
     </w:p>
     <w:p>
       <w:pPr>
@@ -35,11 +37,15 @@
         <w:pStyle w:val="berschrift2"/>
         <w:spacing w:after="120"/>
         <w:rPr>
+          <w:b/>
+          <w:sz w:val="28"/>
           <w:u w:val="single"/>
         </w:rPr>
       </w:pPr>
       <w:r>
         <w:rPr>
+          <w:b/>
+          <w:sz w:val="28"/>
           <w:u w:val="single"/>
         </w:rPr>
         <w:t>Grundidee</w:t>
@@ -114,13 +120,23 @@
           <w:szCs w:val="24"/>
         </w:rPr>
       </w:pPr>
-      <w:r>
-        <w:rPr>
-          <w:rFonts w:cstheme="minorHAnsi"/>
-          <w:sz w:val="24"/>
-          <w:szCs w:val="24"/>
-        </w:rPr>
-        <w:t>Darüberhinaus ist es eine effektive Methode für den interessierten Anwender sich in der Zielsprache weiterzubilden.</w:t>
+      <w:proofErr w:type="spellStart"/>
+      <w:r>
+        <w:rPr>
+          <w:rFonts w:cstheme="minorHAnsi"/>
+          <w:sz w:val="24"/>
+          <w:szCs w:val="24"/>
+        </w:rPr>
+        <w:t>Darüberhinaus</w:t>
+      </w:r>
+      <w:proofErr w:type="spellEnd"/>
+      <w:r>
+        <w:rPr>
+          <w:rFonts w:cstheme="minorHAnsi"/>
+          <w:sz w:val="24"/>
+          <w:szCs w:val="24"/>
+        </w:rPr>
+        <w:t xml:space="preserve"> ist es eine effektive Methode für den interessierten Anwender sich in der Zielsprache weiterzubilden.</w:t>
       </w:r>
     </w:p>
     <w:p>
@@ -147,10 +163,26 @@
           <w:sz w:val="24"/>
           <w:szCs w:val="24"/>
         </w:rPr>
-        <w:t xml:space="preserve"> und spielierisch zu wiederholen und zu festigen</w:t>
-      </w:r>
-      <w:bookmarkStart w:id="0" w:name="_GoBack"/>
-      <w:bookmarkEnd w:id="0"/>
+        <w:t xml:space="preserve"> und </w:t>
+      </w:r>
+      <w:proofErr w:type="spellStart"/>
+      <w:r>
+        <w:rPr>
+          <w:rFonts w:cstheme="minorHAnsi"/>
+          <w:sz w:val="24"/>
+          <w:szCs w:val="24"/>
+        </w:rPr>
+        <w:t>spielierisch</w:t>
+      </w:r>
+      <w:proofErr w:type="spellEnd"/>
+      <w:r>
+        <w:rPr>
+          <w:rFonts w:cstheme="minorHAnsi"/>
+          <w:sz w:val="24"/>
+          <w:szCs w:val="24"/>
+        </w:rPr>
+        <w:t xml:space="preserve"> zu wiederholen und zu festigen</w:t>
+      </w:r>
       <w:r>
         <w:rPr>
           <w:rFonts w:cstheme="minorHAnsi"/>
@@ -196,18 +228,19 @@
     </w:p>
     <w:p>
       <w:pPr>
-        <w:spacing w:after="0" w:line="240" w:lineRule="auto"/>
-        <w:rPr>
-          <w:rFonts w:ascii="Calibri" w:hAnsi="Calibri" w:cs="Calibri"/>
-          <w:sz w:val="24"/>
-          <w:szCs w:val="24"/>
-        </w:rPr>
-      </w:pPr>
-      <w:r>
-        <w:rPr>
-          <w:rFonts w:ascii="Calibri" w:hAnsi="Calibri" w:cs="Calibri"/>
-          <w:sz w:val="24"/>
-          <w:szCs w:val="24"/>
+        <w:pStyle w:val="berschrift2"/>
+        <w:spacing w:after="120"/>
+        <w:rPr>
+          <w:b/>
+          <w:sz w:val="28"/>
+          <w:u w:val="single"/>
+        </w:rPr>
+      </w:pPr>
+      <w:r>
+        <w:rPr>
+          <w:b/>
+          <w:sz w:val="28"/>
+          <w:u w:val="single"/>
         </w:rPr>
         <w:t>Bestandteile</w:t>
       </w:r>
@@ -295,6 +328,14 @@
         </w:rPr>
         <w:t xml:space="preserve">Sprache: Android auf Basis von </w:t>
       </w:r>
+      <w:r>
+        <w:rPr>
+          <w:rFonts w:ascii="Calibri" w:hAnsi="Calibri" w:cs="Calibri"/>
+          <w:sz w:val="24"/>
+          <w:szCs w:val="24"/>
+        </w:rPr>
+        <w:t>Android SDK Version 19</w:t>
+      </w:r>
     </w:p>
     <w:p>
       <w:pPr>
@@ -318,17 +359,217 @@
         </w:rPr>
         <w:t>Web-Anwendung:</w:t>
       </w:r>
-    </w:p>
-    <w:p>
-      <w:pPr>
-        <w:spacing w:after="0" w:line="240" w:lineRule="auto"/>
-        <w:rPr>
-          <w:rFonts w:ascii="Garamond" w:hAnsi="Garamond"/>
+      <w:r>
+        <w:rPr>
+          <w:rFonts w:ascii="Calibri" w:hAnsi="Calibri" w:cs="Calibri"/>
+          <w:sz w:val="24"/>
+          <w:szCs w:val="24"/>
+        </w:rPr>
+        <w:t xml:space="preserve"> </w:t>
+      </w:r>
+      <w:r>
+        <w:rPr>
+          <w:rFonts w:ascii="Calibri" w:hAnsi="Calibri" w:cs="Calibri"/>
+          <w:sz w:val="24"/>
+          <w:szCs w:val="24"/>
+        </w:rPr>
+        <w:t>ASP.NET auf HTML 5 und CSS 3 Standard</w:t>
+      </w:r>
+    </w:p>
+    <w:p>
+      <w:pPr>
+        <w:spacing w:after="0" w:line="240" w:lineRule="auto"/>
+        <w:rPr>
+          <w:rFonts w:ascii="Calibri" w:hAnsi="Calibri" w:cs="Calibri"/>
+          <w:sz w:val="24"/>
+          <w:szCs w:val="24"/>
+        </w:rPr>
+      </w:pPr>
+    </w:p>
+    <w:p>
+      <w:pPr>
+        <w:pStyle w:val="berschrift2"/>
+        <w:spacing w:after="120"/>
+        <w:rPr>
           <w:b/>
-          <w:sz w:val="24"/>
-          <w:szCs w:val="24"/>
-        </w:rPr>
-      </w:pPr>
+          <w:sz w:val="28"/>
+          <w:u w:val="single"/>
+        </w:rPr>
+      </w:pPr>
+      <w:r>
+        <w:rPr>
+          <w:b/>
+          <w:sz w:val="28"/>
+          <w:u w:val="single"/>
+        </w:rPr>
+        <w:t>Arbeitsaufteilung*</w:t>
+      </w:r>
+    </w:p>
+    <w:p>
+      <w:pPr>
+        <w:pStyle w:val="Listenabsatz"/>
+        <w:numPr>
+          <w:ilvl w:val="0"/>
+          <w:numId w:val="2"/>
+        </w:numPr>
+        <w:spacing w:after="0" w:line="240" w:lineRule="auto"/>
+        <w:rPr>
+          <w:rFonts w:ascii="Calibri" w:hAnsi="Calibri" w:cs="Calibri"/>
+          <w:sz w:val="24"/>
+          <w:szCs w:val="24"/>
+        </w:rPr>
+      </w:pPr>
+      <w:r>
+        <w:rPr>
+          <w:rFonts w:ascii="Calibri" w:hAnsi="Calibri" w:cs="Calibri"/>
+          <w:sz w:val="24"/>
+          <w:szCs w:val="24"/>
+        </w:rPr>
+        <w:t>Herbst: Desktopanwendung (C#)</w:t>
+      </w:r>
+    </w:p>
+    <w:p>
+      <w:pPr>
+        <w:pStyle w:val="Listenabsatz"/>
+        <w:numPr>
+          <w:ilvl w:val="0"/>
+          <w:numId w:val="2"/>
+        </w:numPr>
+        <w:spacing w:after="0" w:line="240" w:lineRule="auto"/>
+        <w:rPr>
+          <w:rFonts w:ascii="Calibri" w:hAnsi="Calibri" w:cs="Calibri"/>
+          <w:sz w:val="24"/>
+          <w:szCs w:val="24"/>
+        </w:rPr>
+      </w:pPr>
+      <w:proofErr w:type="spellStart"/>
+      <w:r>
+        <w:rPr>
+          <w:rFonts w:ascii="Calibri" w:hAnsi="Calibri" w:cs="Calibri"/>
+          <w:sz w:val="24"/>
+          <w:szCs w:val="24"/>
+        </w:rPr>
+        <w:t>Lagger</w:t>
+      </w:r>
+      <w:proofErr w:type="spellEnd"/>
+      <w:r>
+        <w:rPr>
+          <w:rFonts w:ascii="Calibri" w:hAnsi="Calibri" w:cs="Calibri"/>
+          <w:sz w:val="24"/>
+          <w:szCs w:val="24"/>
+        </w:rPr>
+        <w:t xml:space="preserve">: </w:t>
+      </w:r>
+      <w:proofErr w:type="spellStart"/>
+      <w:r>
+        <w:rPr>
+          <w:rFonts w:ascii="Calibri" w:hAnsi="Calibri" w:cs="Calibri"/>
+          <w:sz w:val="24"/>
+          <w:szCs w:val="24"/>
+        </w:rPr>
+        <w:t>Datenbank</w:t>
+      </w:r>
+      <w:r>
+        <w:rPr>
+          <w:rFonts w:ascii="Calibri" w:hAnsi="Calibri" w:cs="Calibri"/>
+          <w:sz w:val="24"/>
+          <w:szCs w:val="24"/>
+        </w:rPr>
+        <w:t>+Modell</w:t>
+      </w:r>
+      <w:proofErr w:type="spellEnd"/>
+      <w:r>
+        <w:rPr>
+          <w:rFonts w:ascii="Calibri" w:hAnsi="Calibri" w:cs="Calibri"/>
+          <w:sz w:val="24"/>
+          <w:szCs w:val="24"/>
+        </w:rPr>
+        <w:t>; Webanwendung</w:t>
+      </w:r>
+    </w:p>
+    <w:p>
+      <w:pPr>
+        <w:pStyle w:val="Listenabsatz"/>
+        <w:numPr>
+          <w:ilvl w:val="0"/>
+          <w:numId w:val="2"/>
+        </w:numPr>
+        <w:spacing w:after="0" w:line="240" w:lineRule="auto"/>
+        <w:rPr>
+          <w:rFonts w:ascii="Calibri" w:hAnsi="Calibri" w:cs="Calibri"/>
+          <w:sz w:val="24"/>
+          <w:szCs w:val="24"/>
+        </w:rPr>
+      </w:pPr>
+      <w:r>
+        <w:rPr>
+          <w:rFonts w:ascii="Calibri" w:hAnsi="Calibri" w:cs="Calibri"/>
+          <w:sz w:val="24"/>
+          <w:szCs w:val="24"/>
+        </w:rPr>
+        <w:t xml:space="preserve">Reitbrecht: </w:t>
+      </w:r>
+      <w:r>
+        <w:rPr>
+          <w:rFonts w:ascii="Calibri" w:hAnsi="Calibri" w:cs="Calibri"/>
+          <w:sz w:val="24"/>
+          <w:szCs w:val="24"/>
+        </w:rPr>
+        <w:t>Webservice</w:t>
+      </w:r>
+    </w:p>
+    <w:p>
+      <w:pPr>
+        <w:pStyle w:val="Listenabsatz"/>
+        <w:numPr>
+          <w:ilvl w:val="0"/>
+          <w:numId w:val="2"/>
+        </w:numPr>
+        <w:spacing w:after="0" w:line="240" w:lineRule="auto"/>
+        <w:rPr>
+          <w:rFonts w:ascii="Calibri" w:hAnsi="Calibri" w:cs="Calibri"/>
+          <w:sz w:val="24"/>
+          <w:szCs w:val="24"/>
+        </w:rPr>
+      </w:pPr>
+      <w:r>
+        <w:rPr>
+          <w:rFonts w:ascii="Calibri" w:hAnsi="Calibri" w:cs="Calibri"/>
+          <w:sz w:val="24"/>
+          <w:szCs w:val="24"/>
+        </w:rPr>
+        <w:t>Sonnberger: Android App</w:t>
+      </w:r>
+    </w:p>
+    <w:p>
+      <w:pPr>
+        <w:spacing w:after="0" w:line="240" w:lineRule="auto"/>
+        <w:rPr>
+          <w:rFonts w:ascii="Calibri" w:hAnsi="Calibri" w:cs="Calibri"/>
+          <w:sz w:val="24"/>
+          <w:szCs w:val="24"/>
+        </w:rPr>
+      </w:pPr>
+      <w:bookmarkStart w:id="0" w:name="_GoBack"/>
+      <w:bookmarkEnd w:id="0"/>
+    </w:p>
+    <w:p>
+      <w:pPr>
+        <w:spacing w:after="0" w:line="240" w:lineRule="auto"/>
+        <w:rPr>
+          <w:rFonts w:ascii="Calibri" w:hAnsi="Calibri" w:cs="Calibri"/>
+          <w:sz w:val="20"/>
+          <w:szCs w:val="24"/>
+        </w:rPr>
+      </w:pPr>
+      <w:r>
+        <w:rPr>
+          <w:rFonts w:ascii="Calibri" w:hAnsi="Calibri" w:cs="Calibri"/>
+          <w:sz w:val="20"/>
+          <w:szCs w:val="24"/>
+        </w:rPr>
+        <w:t>*stellt nur eine grobe Einteilung des Projektes dar, da sich die einzelnen Arbeitsbereiche überschneiden</w:t>
+      </w:r>
     </w:p>
     <w:sectPr>
       <w:headerReference w:type="default" r:id="rId7"/>
@@ -422,7 +663,21 @@
         <w:sz w:val="24"/>
       </w:rPr>
       <w:tab/>
-      <w:t xml:space="preserve">Stefan Herbst, Pascal Lagger, Martin Sonnberger </w:t>
+      <w:t xml:space="preserve">Stefan Herbst, Pascal </w:t>
+    </w:r>
+    <w:proofErr w:type="spellStart"/>
+    <w:r>
+      <w:rPr>
+        <w:sz w:val="24"/>
+      </w:rPr>
+      <w:t>Lagger</w:t>
+    </w:r>
+    <w:proofErr w:type="spellEnd"/>
+    <w:r>
+      <w:rPr>
+        <w:sz w:val="24"/>
+      </w:rPr>
+      <w:t xml:space="preserve">, Martin Sonnberger </w:t>
     </w:r>
     <w:r>
       <w:rPr>
@@ -463,7 +718,7 @@
         <v:path o:extrusionok="f" gradientshapeok="t" o:connecttype="rect"/>
         <o:lock v:ext="edit" aspectratio="t"/>
       </v:shapetype>
-      <v:shape id="_x0000_i1028" type="#_x0000_t75" style="width:11.4pt;height:11.4pt" o:bullet="t">
+      <v:shape id="_x0000_i1042" type="#_x0000_t75" style="width:11.5pt;height:11.5pt" o:bullet="t">
         <v:imagedata r:id="rId1" o:title="mso7D1F"/>
       </v:shape>
     </w:pict>
@@ -582,8 +837,125 @@
       </w:rPr>
     </w:lvl>
   </w:abstractNum>
+  <w:abstractNum w:abstractNumId="1" w15:restartNumberingAfterBreak="0">
+    <w:nsid w:val="374C2D9C"/>
+    <w:multiLevelType w:val="hybridMultilevel"/>
+    <w:tmpl w:val="C9124512"/>
+    <w:lvl w:ilvl="0" w:tplc="0C070007">
+      <w:start w:val="1"/>
+      <w:numFmt w:val="bullet"/>
+      <w:lvlText w:val=""/>
+      <w:lvlPicBulletId w:val="0"/>
+      <w:lvlJc w:val="left"/>
+      <w:pPr>
+        <w:ind w:left="720" w:hanging="360"/>
+      </w:pPr>
+      <w:rPr>
+        <w:rFonts w:ascii="Symbol" w:hAnsi="Symbol" w:hint="default"/>
+      </w:rPr>
+    </w:lvl>
+    <w:lvl w:ilvl="1" w:tplc="0C070003" w:tentative="1">
+      <w:start w:val="1"/>
+      <w:numFmt w:val="bullet"/>
+      <w:lvlText w:val="o"/>
+      <w:lvlJc w:val="left"/>
+      <w:pPr>
+        <w:ind w:left="1440" w:hanging="360"/>
+      </w:pPr>
+      <w:rPr>
+        <w:rFonts w:ascii="Courier New" w:hAnsi="Courier New" w:cs="Courier New" w:hint="default"/>
+      </w:rPr>
+    </w:lvl>
+    <w:lvl w:ilvl="2" w:tplc="0C070005" w:tentative="1">
+      <w:start w:val="1"/>
+      <w:numFmt w:val="bullet"/>
+      <w:lvlText w:val=""/>
+      <w:lvlJc w:val="left"/>
+      <w:pPr>
+        <w:ind w:left="2160" w:hanging="360"/>
+      </w:pPr>
+      <w:rPr>
+        <w:rFonts w:ascii="Wingdings" w:hAnsi="Wingdings" w:hint="default"/>
+      </w:rPr>
+    </w:lvl>
+    <w:lvl w:ilvl="3" w:tplc="0C070001" w:tentative="1">
+      <w:start w:val="1"/>
+      <w:numFmt w:val="bullet"/>
+      <w:lvlText w:val=""/>
+      <w:lvlJc w:val="left"/>
+      <w:pPr>
+        <w:ind w:left="2880" w:hanging="360"/>
+      </w:pPr>
+      <w:rPr>
+        <w:rFonts w:ascii="Symbol" w:hAnsi="Symbol" w:hint="default"/>
+      </w:rPr>
+    </w:lvl>
+    <w:lvl w:ilvl="4" w:tplc="0C070003" w:tentative="1">
+      <w:start w:val="1"/>
+      <w:numFmt w:val="bullet"/>
+      <w:lvlText w:val="o"/>
+      <w:lvlJc w:val="left"/>
+      <w:pPr>
+        <w:ind w:left="3600" w:hanging="360"/>
+      </w:pPr>
+      <w:rPr>
+        <w:rFonts w:ascii="Courier New" w:hAnsi="Courier New" w:cs="Courier New" w:hint="default"/>
+      </w:rPr>
+    </w:lvl>
+    <w:lvl w:ilvl="5" w:tplc="0C070005" w:tentative="1">
+      <w:start w:val="1"/>
+      <w:numFmt w:val="bullet"/>
+      <w:lvlText w:val=""/>
+      <w:lvlJc w:val="left"/>
+      <w:pPr>
+        <w:ind w:left="4320" w:hanging="360"/>
+      </w:pPr>
+      <w:rPr>
+        <w:rFonts w:ascii="Wingdings" w:hAnsi="Wingdings" w:hint="default"/>
+      </w:rPr>
+    </w:lvl>
+    <w:lvl w:ilvl="6" w:tplc="0C070001" w:tentative="1">
+      <w:start w:val="1"/>
+      <w:numFmt w:val="bullet"/>
+      <w:lvlText w:val=""/>
+      <w:lvlJc w:val="left"/>
+      <w:pPr>
+        <w:ind w:left="5040" w:hanging="360"/>
+      </w:pPr>
+      <w:rPr>
+        <w:rFonts w:ascii="Symbol" w:hAnsi="Symbol" w:hint="default"/>
+      </w:rPr>
+    </w:lvl>
+    <w:lvl w:ilvl="7" w:tplc="0C070003" w:tentative="1">
+      <w:start w:val="1"/>
+      <w:numFmt w:val="bullet"/>
+      <w:lvlText w:val="o"/>
+      <w:lvlJc w:val="left"/>
+      <w:pPr>
+        <w:ind w:left="5760" w:hanging="360"/>
+      </w:pPr>
+      <w:rPr>
+        <w:rFonts w:ascii="Courier New" w:hAnsi="Courier New" w:cs="Courier New" w:hint="default"/>
+      </w:rPr>
+    </w:lvl>
+    <w:lvl w:ilvl="8" w:tplc="0C070005" w:tentative="1">
+      <w:start w:val="1"/>
+      <w:numFmt w:val="bullet"/>
+      <w:lvlText w:val=""/>
+      <w:lvlJc w:val="left"/>
+      <w:pPr>
+        <w:ind w:left="6480" w:hanging="360"/>
+      </w:pPr>
+      <w:rPr>
+        <w:rFonts w:ascii="Wingdings" w:hAnsi="Wingdings" w:hint="default"/>
+      </w:rPr>
+    </w:lvl>
+  </w:abstractNum>
   <w:num w:numId="1">
     <w:abstractNumId w:val="0"/>
+  </w:num>
+  <w:num w:numId="2">
+    <w:abstractNumId w:val="1"/>
   </w:num>
 </w:numbering>
 </file>

</xml_diff>